<commit_message>
updated Machine Learning Documentation Format
</commit_message>
<xml_diff>
--- a/Pollens_Profilling_documents/Machine Learning Documentation Format.docx
+++ b/Pollens_Profilling_documents/Machine Learning Documentation Format.docx
@@ -98,22 +98,18 @@
         <w:t xml:space="preserve"> (Data </w:t>
       </w:r>
       <w:proofErr w:type="spellStart"/>
-      <w:proofErr w:type="gramStart"/>
       <w:r>
         <w:t>collection,Train</w:t>
       </w:r>
       <w:proofErr w:type="spellEnd"/>
-      <w:proofErr w:type="gramEnd"/>
       <w:r>
         <w:t xml:space="preserve"> the </w:t>
       </w:r>
       <w:proofErr w:type="spellStart"/>
-      <w:proofErr w:type="gramStart"/>
       <w:r>
         <w:t>model,Application</w:t>
       </w:r>
       <w:proofErr w:type="spellEnd"/>
-      <w:proofErr w:type="gramEnd"/>
       <w:r>
         <w:t xml:space="preserve"> building)</w:t>
       </w:r>
@@ -147,22 +143,18 @@
         <w:t xml:space="preserve"> (Train the </w:t>
       </w:r>
       <w:proofErr w:type="spellStart"/>
-      <w:proofErr w:type="gramStart"/>
       <w:r>
         <w:t>model,save</w:t>
       </w:r>
       <w:proofErr w:type="spellEnd"/>
-      <w:proofErr w:type="gramEnd"/>
       <w:r>
         <w:t xml:space="preserve"> the </w:t>
       </w:r>
       <w:proofErr w:type="spellStart"/>
-      <w:proofErr w:type="gramStart"/>
       <w:r>
         <w:t>model,Test</w:t>
       </w:r>
       <w:proofErr w:type="spellEnd"/>
-      <w:proofErr w:type="gramEnd"/>
       <w:r>
         <w:t xml:space="preserve"> th</w:t>
       </w:r>
@@ -170,12 +162,10 @@
         <w:t xml:space="preserve">e </w:t>
       </w:r>
       <w:proofErr w:type="spellStart"/>
-      <w:proofErr w:type="gramStart"/>
       <w:r>
         <w:t>model,Application</w:t>
       </w:r>
       <w:proofErr w:type="spellEnd"/>
-      <w:proofErr w:type="gramEnd"/>
       <w:r>
         <w:t xml:space="preserve"> building</w:t>
       </w:r>
@@ -212,77 +202,205 @@
         <w:t xml:space="preserve"> (</w:t>
       </w:r>
       <w:r>
-        <w:t>Read the data</w:t>
+        <w:t xml:space="preserve">Read the </w:t>
+      </w:r>
+      <w:proofErr w:type="spellStart"/>
+      <w:r>
+        <w:t>data,Image</w:t>
+      </w:r>
+      <w:proofErr w:type="spellEnd"/>
+      <w:r>
+        <w:t xml:space="preserve"> pre</w:t>
+      </w:r>
+      <w:r>
+        <w:t>-</w:t>
+      </w:r>
+      <w:proofErr w:type="spellStart"/>
+      <w:r>
+        <w:t>processing,Training</w:t>
+      </w:r>
+      <w:proofErr w:type="spellEnd"/>
+      <w:r>
+        <w:t xml:space="preserve"> the </w:t>
+      </w:r>
+      <w:proofErr w:type="spellStart"/>
+      <w:r>
+        <w:t>model,Save</w:t>
+      </w:r>
+      <w:proofErr w:type="spellEnd"/>
+      <w:r>
+        <w:t xml:space="preserve"> the</w:t>
+      </w:r>
+      <w:r>
+        <w:t xml:space="preserve"> </w:t>
+      </w:r>
+      <w:proofErr w:type="spellStart"/>
+      <w:r>
+        <w:t>model,Test</w:t>
+      </w:r>
+      <w:proofErr w:type="spellEnd"/>
+      <w:r>
+        <w:t xml:space="preserve"> the </w:t>
+      </w:r>
+      <w:proofErr w:type="spellStart"/>
+      <w:r>
+        <w:t>model,Application</w:t>
+      </w:r>
+      <w:proofErr w:type="spellEnd"/>
+      <w:r>
+        <w:t xml:space="preserve"> </w:t>
+      </w:r>
+      <w:r>
+        <w:t>building</w:t>
+      </w:r>
+      <w:r>
+        <w:t>)</w:t>
+      </w:r>
+    </w:p>
+    <w:p>
+      <w:pPr>
+        <w:pStyle w:val="ListParagraph"/>
+        <w:numPr>
+          <w:ilvl w:val="0"/>
+          <w:numId w:val="10"/>
+        </w:numPr>
+        <w:spacing w:after="10"/>
+      </w:pPr>
+      <w:proofErr w:type="spellStart"/>
+      <w:r>
+        <w:t>Inturi</w:t>
+      </w:r>
+      <w:proofErr w:type="spellEnd"/>
+      <w:r>
+        <w:t xml:space="preserve"> Venkata Vikash</w:t>
       </w:r>
       <w:r>
         <w:t xml:space="preserve"> (</w:t>
       </w:r>
       <w:r>
-        <w:t>Exploratory Data Analysis</w:t>
-      </w:r>
-      <w:proofErr w:type="gramStart"/>
-      <w:r>
-        <w:t xml:space="preserve">) </w:t>
-      </w:r>
-      <w:r>
-        <w:t>,Image</w:t>
-      </w:r>
-      <w:proofErr w:type="gramEnd"/>
-      <w:r>
-        <w:t xml:space="preserve"> pre</w:t>
+        <w:t xml:space="preserve">Data </w:t>
+      </w:r>
+      <w:proofErr w:type="spellStart"/>
+      <w:r>
+        <w:t>Collection</w:t>
+      </w:r>
+      <w:r>
+        <w:t>,</w:t>
+      </w:r>
+      <w:r>
+        <w:t>Exploratory</w:t>
+      </w:r>
+      <w:proofErr w:type="spellEnd"/>
+      <w:r>
+        <w:t xml:space="preserve"> Data </w:t>
+      </w:r>
+      <w:proofErr w:type="spellStart"/>
+      <w:r>
+        <w:t>Analysis</w:t>
+      </w:r>
+      <w:r>
+        <w:t>,</w:t>
+      </w:r>
+      <w:r>
+        <w:t>Image</w:t>
+      </w:r>
+      <w:proofErr w:type="spellEnd"/>
+      <w:r>
+        <w:t xml:space="preserve"> Pre</w:t>
       </w:r>
       <w:r>
         <w:t>-</w:t>
       </w:r>
       <w:proofErr w:type="spellStart"/>
-      <w:proofErr w:type="gramStart"/>
-      <w:r>
-        <w:t>processing,Training</w:t>
+      <w:r>
+        <w:t>processing</w:t>
+      </w:r>
+      <w:r>
+        <w:t>,</w:t>
+      </w:r>
+      <w:r>
+        <w:t>Application</w:t>
       </w:r>
       <w:proofErr w:type="spellEnd"/>
-      <w:proofErr w:type="gramEnd"/>
-      <w:r>
-        <w:t xml:space="preserve"> the </w:t>
+      <w:r>
+        <w:t xml:space="preserve"> Building</w:t>
+      </w:r>
+      <w:r>
+        <w:t>)</w:t>
+      </w:r>
+    </w:p>
+    <w:p>
+      <w:pPr>
+        <w:pStyle w:val="ListParagraph"/>
+        <w:numPr>
+          <w:ilvl w:val="0"/>
+          <w:numId w:val="10"/>
+        </w:numPr>
+        <w:spacing w:after="10"/>
+      </w:pPr>
+      <w:r>
+        <w:t>J Pushpitha</w:t>
+      </w:r>
+      <w:r>
+        <w:t xml:space="preserve"> (</w:t>
+      </w:r>
+      <w:r>
+        <w:t xml:space="preserve">Data </w:t>
       </w:r>
       <w:proofErr w:type="spellStart"/>
-      <w:proofErr w:type="gramStart"/>
-      <w:r>
-        <w:t>model,Save</w:t>
+      <w:r>
+        <w:t>Collection</w:t>
+      </w:r>
+      <w:r>
+        <w:t>,</w:t>
+      </w:r>
+      <w:r>
+        <w:t>Exploratory</w:t>
       </w:r>
       <w:proofErr w:type="spellEnd"/>
-      <w:proofErr w:type="gramEnd"/>
-      <w:r>
-        <w:t xml:space="preserve"> the</w:t>
-      </w:r>
-      <w:r>
-        <w:t xml:space="preserve"> </w:t>
+      <w:r>
+        <w:t xml:space="preserve"> Data </w:t>
       </w:r>
       <w:proofErr w:type="spellStart"/>
-      <w:proofErr w:type="gramStart"/>
-      <w:r>
-        <w:t>model,Test</w:t>
+      <w:r>
+        <w:t>Analysis</w:t>
+      </w:r>
+      <w:r>
+        <w:t>,</w:t>
+      </w:r>
+      <w:r>
+        <w:t>Image</w:t>
       </w:r>
       <w:proofErr w:type="spellEnd"/>
-      <w:proofErr w:type="gramEnd"/>
-      <w:r>
-        <w:t xml:space="preserve"> the </w:t>
+      <w:r>
+        <w:t xml:space="preserve"> Pre</w:t>
+      </w:r>
+      <w:r>
+        <w:t>-</w:t>
       </w:r>
       <w:proofErr w:type="spellStart"/>
-      <w:proofErr w:type="gramStart"/>
-      <w:r>
-        <w:t>model,Application</w:t>
+      <w:r>
+        <w:t>processing</w:t>
+      </w:r>
+      <w:r>
+        <w:t>,</w:t>
+      </w:r>
+      <w:r>
+        <w:t>Application</w:t>
       </w:r>
       <w:proofErr w:type="spellEnd"/>
-      <w:proofErr w:type="gramEnd"/>
-      <w:r>
-        <w:t xml:space="preserve"> </w:t>
-      </w:r>
-      <w:r>
-        <w:t>building</w:t>
+      <w:r>
+        <w:t xml:space="preserve"> Building</w:t>
       </w:r>
       <w:r>
         <w:t>)</w:t>
       </w:r>
+    </w:p>
+    <w:p>
+      <w:pPr>
+        <w:spacing w:after="0"/>
+        <w:ind w:left="2160" w:firstLine="0"/>
+      </w:pPr>
       <w:r>
         <w:t xml:space="preserve">     </w:t>
       </w:r>
@@ -402,58 +520,64 @@
     </w:p>
     <w:p>
       <w:pPr>
-        <w:numPr>
-          <w:ilvl w:val="0"/>
-          <w:numId w:val="3"/>
-        </w:numPr>
         <w:spacing w:after="10"/>
-        <w:ind w:hanging="360"/>
+        <w:ind w:left="705" w:firstLine="0"/>
       </w:pPr>
       <w:r>
         <w:rPr>
-          <w:b/>
+          <w:noProof/>
         </w:rPr>
-        <w:t>Frontend:</w:t>
-      </w:r>
-      <w:r>
-        <w:t xml:space="preserve"> Describe the frontend architecture using React. </w:t>
-      </w:r>
-    </w:p>
-    <w:p>
-      <w:pPr>
-        <w:numPr>
-          <w:ilvl w:val="0"/>
-          <w:numId w:val="3"/>
-        </w:numPr>
-        <w:spacing w:after="10"/>
-        <w:ind w:hanging="360"/>
-      </w:pPr>
-      <w:r>
-        <w:rPr>
-          <w:b/>
-        </w:rPr>
-        <w:t>Backend:</w:t>
-      </w:r>
-      <w:r>
-        <w:t xml:space="preserve"> Outline the backend architecture using Node.js and Express.js. </w:t>
-      </w:r>
-    </w:p>
-    <w:p>
-      <w:pPr>
-        <w:numPr>
-          <w:ilvl w:val="0"/>
-          <w:numId w:val="3"/>
-        </w:numPr>
-        <w:ind w:hanging="360"/>
-      </w:pPr>
-      <w:r>
-        <w:rPr>
-          <w:b/>
-        </w:rPr>
-        <w:t>Database:</w:t>
-      </w:r>
-      <w:r>
-        <w:t xml:space="preserve"> Detail the database schema and interactions with MongoDB. </w:t>
+        <w:drawing>
+          <wp:inline distT="0" distB="0" distL="0" distR="0" wp14:anchorId="17EC6D80" wp14:editId="1FF68086">
+            <wp:extent cx="3495675" cy="1800225"/>
+            <wp:effectExtent l="0" t="0" r="9525" b="9525"/>
+            <wp:docPr id="1668933145" name="Picture 3"/>
+            <wp:cNvGraphicFramePr>
+              <a:graphicFrameLocks xmlns:a="http://schemas.openxmlformats.org/drawingml/2006/main" noChangeAspect="1"/>
+            </wp:cNvGraphicFramePr>
+            <a:graphic xmlns:a="http://schemas.openxmlformats.org/drawingml/2006/main">
+              <a:graphicData uri="http://schemas.openxmlformats.org/drawingml/2006/picture">
+                <pic:pic xmlns:pic="http://schemas.openxmlformats.org/drawingml/2006/picture">
+                  <pic:nvPicPr>
+                    <pic:cNvPr id="0" name="Picture 1"/>
+                    <pic:cNvPicPr>
+                      <a:picLocks noChangeAspect="1" noChangeArrowheads="1"/>
+                    </pic:cNvPicPr>
+                  </pic:nvPicPr>
+                  <pic:blipFill rotWithShape="1">
+                    <a:blip r:embed="rId5" cstate="print">
+                      <a:extLst>
+                        <a:ext uri="{28A0092B-C50C-407E-A947-70E740481C1C}">
+                          <a14:useLocalDpi xmlns:a14="http://schemas.microsoft.com/office/drawing/2010/main" val="0"/>
+                        </a:ext>
+                      </a:extLst>
+                    </a:blip>
+                    <a:srcRect l="2" t="2" r="-1" b="-25"/>
+                    <a:stretch/>
+                  </pic:blipFill>
+                  <pic:spPr bwMode="auto">
+                    <a:xfrm>
+                      <a:off x="0" y="0"/>
+                      <a:ext cx="3495675" cy="1800225"/>
+                    </a:xfrm>
+                    <a:prstGeom prst="rect">
+                      <a:avLst/>
+                    </a:prstGeom>
+                    <a:noFill/>
+                    <a:ln>
+                      <a:noFill/>
+                    </a:ln>
+                    <a:extLst>
+                      <a:ext uri="{53640926-AAD7-44D8-BBD7-CCE9431645EC}">
+                        <a14:shadowObscured xmlns:a14="http://schemas.microsoft.com/office/drawing/2010/main"/>
+                      </a:ext>
+                    </a:extLst>
+                  </pic:spPr>
+                </pic:pic>
+              </a:graphicData>
+            </a:graphic>
+          </wp:inline>
+        </w:drawing>
       </w:r>
     </w:p>
     <w:p>
@@ -528,23 +652,45 @@
         <w:t xml:space="preserve"> </w:t>
       </w:r>
       <w:r>
-        <w:t xml:space="preserve">   git clone https://github.com/YourUsername/Pollens-Profiling.git  </w:t>
-      </w:r>
-    </w:p>
-    <w:p>
-      <w:pPr>
-        <w:spacing w:after="0"/>
-      </w:pPr>
-      <w:r>
-        <w:t xml:space="preserve">                               </w:t>
-      </w:r>
-      <w:r>
-        <w:t xml:space="preserve">cd Pollens-Profiling  </w:t>
-      </w:r>
-    </w:p>
-    <w:p>
-      <w:r>
-        <w:t xml:space="preserve">                               </w:t>
+        <w:t xml:space="preserve">  </w:t>
+      </w:r>
+    </w:p>
+    <w:p>
+      <w:pPr>
+        <w:pStyle w:val="ListParagraph"/>
+        <w:spacing w:after="10"/>
+        <w:ind w:firstLine="0"/>
+      </w:pPr>
+      <w:r>
+        <w:t>git clone https://github.com/EduriMaryJones/Pollen-s-Profiling-Automated-Classification-of-Pollen-Grains.git</w:t>
+      </w:r>
+    </w:p>
+    <w:p>
+      <w:pPr>
+        <w:pStyle w:val="ListParagraph"/>
+        <w:spacing w:after="10"/>
+        <w:ind w:firstLine="0"/>
+      </w:pPr>
+      <w:r>
+        <w:t>cd Pollen-s-Profiling-Automated-Classification-of-Pollen-Grains</w:t>
+      </w:r>
+    </w:p>
+    <w:p>
+      <w:pPr>
+        <w:pStyle w:val="ListParagraph"/>
+        <w:spacing w:after="10"/>
+      </w:pPr>
+      <w:r>
+        <w:lastRenderedPageBreak/>
+        <w:t>cd flask</w:t>
+      </w:r>
+    </w:p>
+    <w:p>
+      <w:pPr>
+        <w:spacing w:after="10"/>
+      </w:pPr>
+      <w:r>
+        <w:t xml:space="preserve">      </w:t>
       </w:r>
       <w:r>
         <w:t xml:space="preserve">pip install -r requirements.txt  </w:t>
@@ -561,39 +707,70 @@
     </w:p>
     <w:p>
       <w:pPr>
-        <w:numPr>
-          <w:ilvl w:val="0"/>
-          <w:numId w:val="5"/>
-        </w:numPr>
         <w:spacing w:after="10"/>
-        <w:ind w:hanging="360"/>
+        <w:ind w:left="0" w:firstLine="0"/>
       </w:pPr>
       <w:r>
         <w:rPr>
           <w:b/>
         </w:rPr>
-        <w:t>Client:</w:t>
-      </w:r>
-      <w:r>
-        <w:t xml:space="preserve"> Describe the structure of the React frontend. </w:t>
-      </w:r>
-    </w:p>
-    <w:p>
-      <w:pPr>
-        <w:numPr>
-          <w:ilvl w:val="0"/>
-          <w:numId w:val="5"/>
-        </w:numPr>
-        <w:ind w:hanging="360"/>
-      </w:pPr>
+        <w:tab/>
+      </w:r>
       <w:r>
         <w:rPr>
-          <w:b/>
+          <w:noProof/>
         </w:rPr>
-        <w:t>Server:</w:t>
-      </w:r>
-      <w:r>
-        <w:t xml:space="preserve"> Explain the organization of the Node.js backend. </w:t>
+        <w:drawing>
+          <wp:inline distT="0" distB="0" distL="0" distR="0" wp14:anchorId="5A506981" wp14:editId="0FC0EE1A">
+            <wp:extent cx="3448050" cy="2962275"/>
+            <wp:effectExtent l="0" t="0" r="0" b="9525"/>
+            <wp:docPr id="539022218" name="Picture 4"/>
+            <wp:cNvGraphicFramePr>
+              <a:graphicFrameLocks xmlns:a="http://schemas.openxmlformats.org/drawingml/2006/main" noChangeAspect="1"/>
+            </wp:cNvGraphicFramePr>
+            <a:graphic xmlns:a="http://schemas.openxmlformats.org/drawingml/2006/main">
+              <a:graphicData uri="http://schemas.openxmlformats.org/drawingml/2006/picture">
+                <pic:pic xmlns:pic="http://schemas.openxmlformats.org/drawingml/2006/picture">
+                  <pic:nvPicPr>
+                    <pic:cNvPr id="0" name="Picture 3"/>
+                    <pic:cNvPicPr>
+                      <a:picLocks noChangeAspect="1" noChangeArrowheads="1"/>
+                    </pic:cNvPicPr>
+                  </pic:nvPicPr>
+                  <pic:blipFill rotWithShape="1">
+                    <a:blip r:embed="rId6">
+                      <a:extLst>
+                        <a:ext uri="{28A0092B-C50C-407E-A947-70E740481C1C}">
+                          <a14:useLocalDpi xmlns:a14="http://schemas.microsoft.com/office/drawing/2010/main" val="0"/>
+                        </a:ext>
+                      </a:extLst>
+                    </a:blip>
+                    <a:srcRect t="-1" b="7"/>
+                    <a:stretch/>
+                  </pic:blipFill>
+                  <pic:spPr bwMode="auto">
+                    <a:xfrm>
+                      <a:off x="0" y="0"/>
+                      <a:ext cx="3448050" cy="2962275"/>
+                    </a:xfrm>
+                    <a:prstGeom prst="rect">
+                      <a:avLst/>
+                    </a:prstGeom>
+                    <a:noFill/>
+                    <a:ln>
+                      <a:noFill/>
+                    </a:ln>
+                    <a:extLst>
+                      <a:ext uri="{53640926-AAD7-44D8-BBD7-CCE9431645EC}">
+                        <a14:shadowObscured xmlns:a14="http://schemas.microsoft.com/office/drawing/2010/main"/>
+                      </a:ext>
+                    </a:extLst>
+                  </pic:spPr>
+                </pic:pic>
+              </a:graphicData>
+            </a:graphic>
+          </wp:inline>
+        </w:drawing>
       </w:r>
     </w:p>
     <w:p>
@@ -623,6 +800,13 @@
       </w:r>
       <w:r>
         <w:rPr>
+          <w:rFonts w:ascii="Calibri" w:eastAsia="Calibri" w:hAnsi="Calibri" w:cs="Calibri"/>
+          <w:sz w:val="22"/>
+        </w:rPr>
+        <w:t xml:space="preserve">       </w:t>
+      </w:r>
+      <w:r>
+        <w:rPr>
           <w:rFonts w:ascii="Segoe UI Symbol" w:eastAsia="Segoe UI Symbol" w:hAnsi="Segoe UI Symbol" w:cs="Segoe UI Symbol"/>
           <w:sz w:val="20"/>
         </w:rPr>
@@ -636,96 +820,24 @@
         <w:t xml:space="preserve"> </w:t>
       </w:r>
       <w:r>
-        <w:rPr>
-          <w:rFonts w:ascii="Arial" w:eastAsia="Arial" w:hAnsi="Arial" w:cs="Arial"/>
-          <w:sz w:val="20"/>
-        </w:rPr>
+        <w:t>&gt; python app.py</w:t>
+      </w:r>
+    </w:p>
+    <w:p>
+      <w:pPr>
+        <w:tabs>
+          <w:tab w:val="center" w:pos="406"/>
+          <w:tab w:val="center" w:pos="4005"/>
+        </w:tabs>
+        <w:spacing w:after="11"/>
+        <w:ind w:left="0" w:firstLine="0"/>
+      </w:pPr>
+      <w:r>
+        <w:t xml:space="preserve"> </w:t>
+      </w:r>
+      <w:r>
         <w:tab/>
-      </w:r>
-      <w:r>
-        <w:t xml:space="preserve">Provide commands to start the frontend and backend servers locally. </w:t>
-      </w:r>
-    </w:p>
-    <w:p>
-      <w:pPr>
-        <w:pStyle w:val="ListParagraph"/>
-        <w:numPr>
-          <w:ilvl w:val="0"/>
-          <w:numId w:val="15"/>
-        </w:numPr>
-        <w:spacing w:after="253"/>
-        <w:ind w:right="2770"/>
-      </w:pPr>
-      <w:r>
-        <w:rPr>
-          <w:b/>
-        </w:rPr>
-        <w:t>Frontend:</w:t>
-      </w:r>
-      <w:r>
-        <w:t xml:space="preserve"> </w:t>
-      </w:r>
-      <w:proofErr w:type="spellStart"/>
-      <w:r>
-        <w:rPr>
-          <w:rFonts w:ascii="Courier New" w:eastAsia="Courier New" w:hAnsi="Courier New" w:cs="Courier New"/>
-          <w:sz w:val="31"/>
-          <w:vertAlign w:val="subscript"/>
-        </w:rPr>
-        <w:t>npm</w:t>
-      </w:r>
-      <w:proofErr w:type="spellEnd"/>
-      <w:r>
-        <w:rPr>
-          <w:rFonts w:ascii="Courier New" w:eastAsia="Courier New" w:hAnsi="Courier New" w:cs="Courier New"/>
-          <w:sz w:val="31"/>
-          <w:vertAlign w:val="subscript"/>
-        </w:rPr>
-        <w:t xml:space="preserve"> start</w:t>
-      </w:r>
-      <w:r>
-        <w:t xml:space="preserve"> in the client directory. </w:t>
-      </w:r>
-    </w:p>
-    <w:p>
-      <w:pPr>
-        <w:pStyle w:val="ListParagraph"/>
-        <w:numPr>
-          <w:ilvl w:val="0"/>
-          <w:numId w:val="15"/>
-        </w:numPr>
-        <w:spacing w:after="253"/>
-        <w:ind w:right="2770"/>
-      </w:pPr>
-      <w:r>
-        <w:rPr>
-          <w:b/>
-        </w:rPr>
-        <w:t>Backend:</w:t>
-      </w:r>
-      <w:r>
-        <w:t xml:space="preserve"> </w:t>
-      </w:r>
-      <w:proofErr w:type="spellStart"/>
-      <w:r>
-        <w:rPr>
-          <w:rFonts w:ascii="Courier New" w:eastAsia="Courier New" w:hAnsi="Courier New" w:cs="Courier New"/>
-          <w:sz w:val="31"/>
-          <w:vertAlign w:val="subscript"/>
-        </w:rPr>
-        <w:t>npm</w:t>
-      </w:r>
-      <w:proofErr w:type="spellEnd"/>
-      <w:r>
-        <w:rPr>
-          <w:rFonts w:ascii="Courier New" w:eastAsia="Courier New" w:hAnsi="Courier New" w:cs="Courier New"/>
-          <w:sz w:val="31"/>
-          <w:vertAlign w:val="subscript"/>
-        </w:rPr>
-        <w:t xml:space="preserve"> start</w:t>
-      </w:r>
-      <w:r>
-        <w:t xml:space="preserve"> in the server directory. </w:t>
+        <w:t xml:space="preserve">       Type this in the terminal and click the link</w:t>
       </w:r>
     </w:p>
     <w:p>
@@ -734,7 +846,6 @@
         <w:ind w:left="-5"/>
       </w:pPr>
       <w:r>
-        <w:lastRenderedPageBreak/>
         <w:t xml:space="preserve">7. API Documentation </w:t>
       </w:r>
     </w:p>
@@ -744,11 +855,19 @@
           <w:ilvl w:val="0"/>
           <w:numId w:val="6"/>
         </w:numPr>
-        <w:spacing w:after="10"/>
-        <w:ind w:hanging="360"/>
-      </w:pPr>
-      <w:r>
-        <w:t xml:space="preserve">Document all endpoints exposed by the backend. </w:t>
+        <w:spacing w:after="0"/>
+      </w:pPr>
+      <w:r>
+        <w:t>Base URL:</w:t>
+      </w:r>
+      <w:r>
+        <w:t xml:space="preserve">     </w:t>
+      </w:r>
+      <w:r>
+        <w:t>http://127.0.0.1:5000/</w:t>
+      </w:r>
+      <w:r>
+        <w:t xml:space="preserve"> </w:t>
       </w:r>
     </w:p>
     <w:p>
@@ -757,16 +876,169 @@
           <w:ilvl w:val="0"/>
           <w:numId w:val="6"/>
         </w:numPr>
-        <w:ind w:hanging="360"/>
-      </w:pPr>
-      <w:r>
-        <w:t xml:space="preserve">Include request methods, parameters, and example responses. </w:t>
+        <w:spacing w:after="0"/>
+      </w:pPr>
+      <w:r>
+        <w:rPr>
+          <w:rFonts w:ascii="Segoe UI Emoji" w:hAnsi="Segoe UI Emoji" w:cs="Segoe UI Emoji"/>
+        </w:rPr>
+        <w:t>🚩</w:t>
+      </w:r>
+      <w:r>
+        <w:t xml:space="preserve"> Endpoints:</w:t>
+      </w:r>
+    </w:p>
+    <w:p>
+      <w:pPr>
+        <w:spacing w:after="0"/>
+        <w:ind w:left="1440" w:firstLine="0"/>
+      </w:pPr>
+      <w:r>
+        <w:t xml:space="preserve">      </w:t>
+      </w:r>
+      <w:r>
+        <w:t xml:space="preserve"> </w:t>
+      </w:r>
+      <w:r>
+        <w:t xml:space="preserve">            </w:t>
+      </w:r>
+      <w:r>
+        <w:t>/ → Home (GET)</w:t>
+      </w:r>
+    </w:p>
+    <w:p>
+      <w:pPr>
+        <w:spacing w:after="0"/>
+        <w:ind w:left="1440" w:firstLine="0"/>
+      </w:pPr>
+      <w:r>
+        <w:t xml:space="preserve">   </w:t>
+      </w:r>
+      <w:r>
+        <w:t xml:space="preserve"> </w:t>
+      </w:r>
+      <w:r>
+        <w:t xml:space="preserve">    </w:t>
+      </w:r>
+      <w:r>
+        <w:t xml:space="preserve"> </w:t>
+      </w:r>
+      <w:r>
+        <w:t xml:space="preserve"> </w:t>
+      </w:r>
+      <w:r>
+        <w:t>/about → About page (GET)</w:t>
+      </w:r>
+    </w:p>
+    <w:p>
+      <w:pPr>
+        <w:spacing w:after="0"/>
+        <w:ind w:left="1440" w:firstLine="0"/>
+      </w:pPr>
+      <w:r>
+        <w:t xml:space="preserve">   </w:t>
+      </w:r>
+      <w:r>
+        <w:t xml:space="preserve"> </w:t>
+      </w:r>
+      <w:r>
+        <w:t>/prediction→ Prediction page UI (GET)</w:t>
+      </w:r>
+    </w:p>
+    <w:p>
+      <w:pPr>
+        <w:spacing w:after="0"/>
+        <w:ind w:left="1440" w:firstLine="0"/>
+      </w:pPr>
+      <w:r>
+        <w:t xml:space="preserve">        </w:t>
+      </w:r>
+      <w:r>
+        <w:t xml:space="preserve"> </w:t>
+      </w:r>
+      <w:r>
+        <w:t xml:space="preserve"> </w:t>
+      </w:r>
+      <w:r>
+        <w:t xml:space="preserve"> </w:t>
+      </w:r>
+      <w:r>
+        <w:t xml:space="preserve"> </w:t>
+      </w:r>
+      <w:r>
+        <w:t>/team → Team page (GET)</w:t>
+      </w:r>
+    </w:p>
+    <w:p>
+      <w:pPr>
+        <w:spacing w:after="0"/>
+        <w:ind w:left="1440" w:firstLine="0"/>
+      </w:pPr>
+      <w:r>
+        <w:t xml:space="preserve">        </w:t>
+      </w:r>
+      <w:r>
+        <w:t>/contact → Contact page (GET)</w:t>
+      </w:r>
+    </w:p>
+    <w:p>
+      <w:pPr>
+        <w:spacing w:after="0"/>
+        <w:ind w:left="1440" w:firstLine="0"/>
+      </w:pPr>
+      <w:r>
+        <w:t xml:space="preserve">         </w:t>
+      </w:r>
+      <w:r>
+        <w:t>/predict → Prediction API (POST)</w:t>
+      </w:r>
+    </w:p>
+    <w:p>
+      <w:pPr>
+        <w:numPr>
+          <w:ilvl w:val="0"/>
+          <w:numId w:val="6"/>
+        </w:numPr>
+        <w:spacing w:after="0"/>
+      </w:pPr>
+      <w:r>
+        <w:rPr>
+          <w:rFonts w:ascii="Segoe UI Emoji" w:hAnsi="Segoe UI Emoji" w:cs="Segoe UI Emoji"/>
+        </w:rPr>
+        <w:t>🔥</w:t>
+      </w:r>
+      <w:r>
+        <w:t xml:space="preserve"> /predict API:</w:t>
+      </w:r>
+    </w:p>
+    <w:p>
+      <w:pPr>
+        <w:spacing w:after="0"/>
+        <w:ind w:left="705" w:firstLine="0"/>
+      </w:pPr>
+      <w:r>
+        <w:t xml:space="preserve">                    </w:t>
+      </w:r>
+      <w:r>
+        <w:t>Method: POST</w:t>
+      </w:r>
+    </w:p>
+    <w:p>
+      <w:pPr>
+        <w:spacing w:after="0"/>
+        <w:ind w:left="705" w:firstLine="0"/>
+      </w:pPr>
+      <w:r>
+        <w:t xml:space="preserve">                   </w:t>
+      </w:r>
+      <w:r>
+        <w:t>Input: Image file (file)</w:t>
       </w:r>
     </w:p>
     <w:p>
       <w:pPr>
         <w:pStyle w:val="Heading1"/>
-        <w:ind w:left="-5"/>
+        <w:ind w:left="0" w:firstLine="0"/>
       </w:pPr>
       <w:r>
         <w:t xml:space="preserve">8. Authentication  </w:t>
@@ -782,19 +1054,13 @@
         <w:ind w:hanging="360"/>
       </w:pPr>
       <w:r>
-        <w:t xml:space="preserve">Explain how authentication and authorization are handled in the project. </w:t>
-      </w:r>
-    </w:p>
-    <w:p>
-      <w:pPr>
-        <w:numPr>
-          <w:ilvl w:val="0"/>
-          <w:numId w:val="7"/>
-        </w:numPr>
-        <w:ind w:hanging="360"/>
-      </w:pPr>
-      <w:r>
-        <w:t xml:space="preserve">Include details about tokens, sessions, or any other methods used. </w:t>
+        <w:t xml:space="preserve">No </w:t>
+      </w:r>
+      <w:r>
+        <w:t>Authentication</w:t>
+      </w:r>
+      <w:r>
+        <w:t xml:space="preserve"> required</w:t>
       </w:r>
     </w:p>
     <w:p>
@@ -816,14 +1082,62 @@
     </w:p>
     <w:p>
       <w:pPr>
-        <w:numPr>
-          <w:ilvl w:val="1"/>
-          <w:numId w:val="8"/>
-        </w:numPr>
-        <w:ind w:hanging="360"/>
-      </w:pPr>
-      <w:r>
-        <w:t xml:space="preserve">Provide screenshots or GIFs showcasing different UI features. </w:t>
+        <w:spacing w:after="224" w:line="259" w:lineRule="auto"/>
+        <w:ind w:left="408" w:firstLine="0"/>
+      </w:pPr>
+      <w:r>
+        <w:rPr>
+          <w:noProof/>
+        </w:rPr>
+        <w:lastRenderedPageBreak/>
+        <w:drawing>
+          <wp:inline distT="0" distB="0" distL="0" distR="0" wp14:anchorId="78DA0F03" wp14:editId="4F9EF3A9">
+            <wp:extent cx="3600450" cy="1924050"/>
+            <wp:effectExtent l="0" t="0" r="0" b="0"/>
+            <wp:docPr id="172994854" name="Picture 1"/>
+            <wp:cNvGraphicFramePr>
+              <a:graphicFrameLocks xmlns:a="http://schemas.openxmlformats.org/drawingml/2006/main" noChangeAspect="1"/>
+            </wp:cNvGraphicFramePr>
+            <a:graphic xmlns:a="http://schemas.openxmlformats.org/drawingml/2006/main">
+              <a:graphicData uri="http://schemas.openxmlformats.org/drawingml/2006/picture">
+                <pic:pic xmlns:pic="http://schemas.openxmlformats.org/drawingml/2006/picture">
+                  <pic:nvPicPr>
+                    <pic:cNvPr id="172994854" name="Picture 172994854"/>
+                    <pic:cNvPicPr/>
+                  </pic:nvPicPr>
+                  <pic:blipFill rotWithShape="1">
+                    <a:blip r:embed="rId7" cstate="print">
+                      <a:extLst>
+                        <a:ext uri="{28A0092B-C50C-407E-A947-70E740481C1C}">
+                          <a14:useLocalDpi xmlns:a14="http://schemas.microsoft.com/office/drawing/2010/main" val="0"/>
+                        </a:ext>
+                      </a:extLst>
+                    </a:blip>
+                    <a:srcRect t="-1" r="787" b="-2385"/>
+                    <a:stretch/>
+                  </pic:blipFill>
+                  <pic:spPr bwMode="auto">
+                    <a:xfrm>
+                      <a:off x="0" y="0"/>
+                      <a:ext cx="3600450" cy="1924050"/>
+                    </a:xfrm>
+                    <a:prstGeom prst="rect">
+                      <a:avLst/>
+                    </a:prstGeom>
+                    <a:ln>
+                      <a:noFill/>
+                    </a:ln>
+                    <a:extLst>
+                      <a:ext uri="{53640926-AAD7-44D8-BBD7-CCE9431645EC}">
+                        <a14:shadowObscured xmlns:a14="http://schemas.microsoft.com/office/drawing/2010/main"/>
+                      </a:ext>
+                    </a:extLst>
+                  </pic:spPr>
+                </pic:pic>
+              </a:graphicData>
+            </a:graphic>
+          </wp:inline>
+        </w:drawing>
       </w:r>
     </w:p>
     <w:p>
@@ -844,15 +1158,370 @@
       </w:r>
     </w:p>
     <w:p>
+      <w:r>
+        <w:rPr>
+          <w:rFonts w:ascii="Segoe UI Emoji" w:hAnsi="Segoe UI Emoji" w:cs="Segoe UI Emoji"/>
+        </w:rPr>
+        <w:t>🧪</w:t>
+      </w:r>
+      <w:r>
+        <w:t xml:space="preserve"> Testing Strategy</w:t>
+      </w:r>
+    </w:p>
+    <w:p>
+      <w:r>
+        <w:rPr>
+          <w:rFonts w:ascii="Segoe UI Emoji" w:hAnsi="Segoe UI Emoji" w:cs="Segoe UI Emoji"/>
+        </w:rPr>
+        <w:t>✅</w:t>
+      </w:r>
+      <w:r>
+        <w:t xml:space="preserve"> Manual Testing</w:t>
+      </w:r>
+    </w:p>
+    <w:p>
       <w:pPr>
         <w:numPr>
           <w:ilvl w:val="1"/>
           <w:numId w:val="8"/>
         </w:numPr>
-        <w:ind w:hanging="360"/>
-      </w:pPr>
-      <w:r>
-        <w:t xml:space="preserve">Describe the testing strategy and tools used. </w:t>
+        <w:spacing w:after="0"/>
+      </w:pPr>
+      <w:r>
+        <w:t>Each feature of the web application (Homepage, Prediction, Upload, Result display, Contact form) was manually tested across different browsers (Chrome, Edge, Firefox).</w:t>
+      </w:r>
+    </w:p>
+    <w:p>
+      <w:pPr>
+        <w:numPr>
+          <w:ilvl w:val="1"/>
+          <w:numId w:val="8"/>
+        </w:numPr>
+        <w:spacing w:after="0"/>
+      </w:pPr>
+      <w:r>
+        <w:t>File upload validation was tested with:</w:t>
+      </w:r>
+    </w:p>
+    <w:p>
+      <w:pPr>
+        <w:numPr>
+          <w:ilvl w:val="1"/>
+          <w:numId w:val="8"/>
+        </w:numPr>
+        <w:spacing w:after="0"/>
+      </w:pPr>
+      <w:r>
+        <w:t>Valid image formats (.jpg, .</w:t>
+      </w:r>
+      <w:proofErr w:type="spellStart"/>
+      <w:r>
+        <w:t>png</w:t>
+      </w:r>
+      <w:proofErr w:type="spellEnd"/>
+      <w:r>
+        <w:t>)</w:t>
+      </w:r>
+    </w:p>
+    <w:p>
+      <w:pPr>
+        <w:numPr>
+          <w:ilvl w:val="1"/>
+          <w:numId w:val="8"/>
+        </w:numPr>
+        <w:spacing w:after="0"/>
+      </w:pPr>
+      <w:r>
+        <w:t>Invalid inputs (non-image files, empty uploads)</w:t>
+      </w:r>
+    </w:p>
+    <w:p>
+      <w:pPr>
+        <w:ind w:left="0" w:firstLine="0"/>
+      </w:pPr>
+      <w:r>
+        <w:rPr>
+          <w:rFonts w:ascii="Segoe UI Emoji" w:hAnsi="Segoe UI Emoji" w:cs="Segoe UI Emoji"/>
+        </w:rPr>
+        <w:t xml:space="preserve">    </w:t>
+      </w:r>
+      <w:r>
+        <w:rPr>
+          <w:rFonts w:ascii="Segoe UI Emoji" w:hAnsi="Segoe UI Emoji" w:cs="Segoe UI Emoji"/>
+        </w:rPr>
+        <w:t>✅</w:t>
+      </w:r>
+      <w:r>
+        <w:t xml:space="preserve"> Model Evaluation</w:t>
+      </w:r>
+    </w:p>
+    <w:p>
+      <w:pPr>
+        <w:numPr>
+          <w:ilvl w:val="1"/>
+          <w:numId w:val="8"/>
+        </w:numPr>
+        <w:spacing w:after="0"/>
+      </w:pPr>
+      <w:r>
+        <w:t>The CNN model was evaluated using</w:t>
+      </w:r>
+    </w:p>
+    <w:p>
+      <w:pPr>
+        <w:spacing w:after="0"/>
+      </w:pPr>
+      <w:r>
+        <w:t xml:space="preserve">                  </w:t>
+      </w:r>
+      <w:r>
+        <w:t>Train/Test Split (80/20) stratified by class</w:t>
+      </w:r>
+    </w:p>
+    <w:p>
+      <w:pPr>
+        <w:spacing w:after="0"/>
+        <w:ind w:left="705" w:firstLine="0"/>
+      </w:pPr>
+      <w:r>
+        <w:t>Metrics Used:</w:t>
+      </w:r>
+    </w:p>
+    <w:p>
+      <w:pPr>
+        <w:numPr>
+          <w:ilvl w:val="1"/>
+          <w:numId w:val="8"/>
+        </w:numPr>
+        <w:spacing w:after="0"/>
+      </w:pPr>
+      <w:r>
+        <w:t>Accuracy</w:t>
+      </w:r>
+    </w:p>
+    <w:p>
+      <w:pPr>
+        <w:numPr>
+          <w:ilvl w:val="1"/>
+          <w:numId w:val="8"/>
+        </w:numPr>
+        <w:spacing w:after="0"/>
+      </w:pPr>
+      <w:r>
+        <w:t>Confusion Matrix</w:t>
+      </w:r>
+    </w:p>
+    <w:p>
+      <w:pPr>
+        <w:numPr>
+          <w:ilvl w:val="1"/>
+          <w:numId w:val="8"/>
+        </w:numPr>
+        <w:spacing w:after="0"/>
+      </w:pPr>
+      <w:r>
+        <w:t>Classification Report (Precision, Recall, F1-score)</w:t>
+      </w:r>
+    </w:p>
+    <w:p>
+      <w:pPr>
+        <w:numPr>
+          <w:ilvl w:val="1"/>
+          <w:numId w:val="8"/>
+        </w:numPr>
+        <w:spacing w:after="0"/>
+      </w:pPr>
+      <w:r>
+        <w:t xml:space="preserve">Visual performance tracking was done using Matplotlib plots for </w:t>
+      </w:r>
+      <w:r>
+        <w:t xml:space="preserve">               </w:t>
+      </w:r>
+      <w:r>
+        <w:t>training/validation loss and accuracy.</w:t>
+      </w:r>
+    </w:p>
+    <w:p>
+      <w:pPr>
+        <w:ind w:left="0" w:firstLine="0"/>
+      </w:pPr>
+      <w:r>
+        <w:rPr>
+          <w:rFonts w:ascii="Segoe UI Emoji" w:hAnsi="Segoe UI Emoji" w:cs="Segoe UI Emoji"/>
+        </w:rPr>
+        <w:t xml:space="preserve">     </w:t>
+      </w:r>
+      <w:r>
+        <w:rPr>
+          <w:rFonts w:ascii="Segoe UI Emoji" w:hAnsi="Segoe UI Emoji" w:cs="Segoe UI Emoji"/>
+        </w:rPr>
+        <w:t>✅</w:t>
+      </w:r>
+      <w:r>
+        <w:t xml:space="preserve"> Prediction Testing</w:t>
+      </w:r>
+    </w:p>
+    <w:p>
+      <w:pPr>
+        <w:numPr>
+          <w:ilvl w:val="1"/>
+          <w:numId w:val="8"/>
+        </w:numPr>
+        <w:spacing w:after="0"/>
+      </w:pPr>
+      <w:r>
+        <w:t>Real-time predictions were tested by:</w:t>
+      </w:r>
+    </w:p>
+    <w:p>
+      <w:pPr>
+        <w:numPr>
+          <w:ilvl w:val="1"/>
+          <w:numId w:val="8"/>
+        </w:numPr>
+        <w:spacing w:after="0"/>
+      </w:pPr>
+      <w:r>
+        <w:t>Uploading test images via the /predict endpoint</w:t>
+      </w:r>
+    </w:p>
+    <w:p>
+      <w:pPr>
+        <w:numPr>
+          <w:ilvl w:val="1"/>
+          <w:numId w:val="8"/>
+        </w:numPr>
+        <w:spacing w:after="0"/>
+      </w:pPr>
+      <w:r>
+        <w:t>Verifying output class labels against known inputs</w:t>
+      </w:r>
+    </w:p>
+    <w:p>
+      <w:pPr>
+        <w:numPr>
+          <w:ilvl w:val="1"/>
+          <w:numId w:val="8"/>
+        </w:numPr>
+        <w:spacing w:after="0"/>
+      </w:pPr>
+      <w:r>
+        <w:t>Cross-checking consistency with model evaluation results in the notebook</w:t>
+      </w:r>
+    </w:p>
+    <w:p>
+      <w:r>
+        <w:rPr>
+          <w:rFonts w:ascii="Segoe UI Emoji" w:hAnsi="Segoe UI Emoji" w:cs="Segoe UI Emoji"/>
+        </w:rPr>
+        <w:t>🧰</w:t>
+      </w:r>
+      <w:r>
+        <w:t xml:space="preserve"> Tools Used for Testing</w:t>
+      </w:r>
+    </w:p>
+    <w:p>
+      <w:pPr>
+        <w:numPr>
+          <w:ilvl w:val="1"/>
+          <w:numId w:val="8"/>
+        </w:numPr>
+        <w:spacing w:after="0"/>
+      </w:pPr>
+      <w:r>
+        <w:t>Tool / Library</w:t>
+      </w:r>
+      <w:r>
+        <w:tab/>
+        <w:t>Purpose</w:t>
+      </w:r>
+    </w:p>
+    <w:p>
+      <w:pPr>
+        <w:numPr>
+          <w:ilvl w:val="1"/>
+          <w:numId w:val="8"/>
+        </w:numPr>
+        <w:spacing w:after="0"/>
+      </w:pPr>
+      <w:proofErr w:type="spellStart"/>
+      <w:r>
+        <w:t>Jupyter</w:t>
+      </w:r>
+      <w:proofErr w:type="spellEnd"/>
+      <w:r>
+        <w:t xml:space="preserve"> Notebook</w:t>
+      </w:r>
+      <w:r>
+        <w:tab/>
+        <w:t>Model training, evaluation, and testing</w:t>
+      </w:r>
+    </w:p>
+    <w:p>
+      <w:pPr>
+        <w:numPr>
+          <w:ilvl w:val="1"/>
+          <w:numId w:val="8"/>
+        </w:numPr>
+        <w:spacing w:after="0"/>
+      </w:pPr>
+      <w:r>
+        <w:t>Matplotlib</w:t>
+      </w:r>
+      <w:r>
+        <w:tab/>
+        <w:t>Visualization of training metrics</w:t>
+      </w:r>
+    </w:p>
+    <w:p>
+      <w:pPr>
+        <w:numPr>
+          <w:ilvl w:val="1"/>
+          <w:numId w:val="8"/>
+        </w:numPr>
+        <w:spacing w:after="0"/>
+      </w:pPr>
+      <w:r>
+        <w:t>Scikit-learn</w:t>
+      </w:r>
+      <w:r>
+        <w:tab/>
+        <w:t>Confusion matrix, classification report</w:t>
+      </w:r>
+    </w:p>
+    <w:p>
+      <w:pPr>
+        <w:numPr>
+          <w:ilvl w:val="1"/>
+          <w:numId w:val="8"/>
+        </w:numPr>
+        <w:spacing w:after="0"/>
+      </w:pPr>
+      <w:r>
+        <w:t>Browser Developer Tools</w:t>
+      </w:r>
+      <w:r>
+        <w:tab/>
+        <w:t>UI inspection and validation</w:t>
+      </w:r>
+    </w:p>
+    <w:p>
+      <w:pPr>
+        <w:numPr>
+          <w:ilvl w:val="1"/>
+          <w:numId w:val="8"/>
+        </w:numPr>
+        <w:spacing w:after="0"/>
+      </w:pPr>
+      <w:r>
+        <w:t>Flask Debug Mode</w:t>
+      </w:r>
+      <w:r>
+        <w:tab/>
+        <w:t>Monitoring and catching runtime errors</w:t>
+      </w:r>
+      <w:r>
+        <w:t xml:space="preserve"> </w:t>
       </w:r>
     </w:p>
     <w:p>
@@ -869,19 +1538,66 @@
           <w:b/>
           <w:sz w:val="27"/>
         </w:rPr>
+        <w:lastRenderedPageBreak/>
         <w:t xml:space="preserve">Screenshots or Demo </w:t>
       </w:r>
     </w:p>
     <w:p>
       <w:pPr>
-        <w:numPr>
-          <w:ilvl w:val="1"/>
-          <w:numId w:val="8"/>
-        </w:numPr>
-        <w:ind w:hanging="360"/>
-      </w:pPr>
-      <w:r>
-        <w:t xml:space="preserve">Provide screenshots or a link to a demo to showcase the application. </w:t>
+        <w:ind w:left="705" w:firstLine="0"/>
+      </w:pPr>
+      <w:r>
+        <w:rPr>
+          <w:noProof/>
+        </w:rPr>
+        <w:drawing>
+          <wp:inline distT="0" distB="0" distL="0" distR="0" wp14:anchorId="73B92308" wp14:editId="429C71B8">
+            <wp:extent cx="3324225" cy="1781175"/>
+            <wp:effectExtent l="0" t="0" r="9525" b="9525"/>
+            <wp:docPr id="51864666" name="Picture 2"/>
+            <wp:cNvGraphicFramePr>
+              <a:graphicFrameLocks xmlns:a="http://schemas.openxmlformats.org/drawingml/2006/main" noChangeAspect="1"/>
+            </wp:cNvGraphicFramePr>
+            <a:graphic xmlns:a="http://schemas.openxmlformats.org/drawingml/2006/main">
+              <a:graphicData uri="http://schemas.openxmlformats.org/drawingml/2006/picture">
+                <pic:pic xmlns:pic="http://schemas.openxmlformats.org/drawingml/2006/picture">
+                  <pic:nvPicPr>
+                    <pic:cNvPr id="51864666" name="Picture 51864666"/>
+                    <pic:cNvPicPr/>
+                  </pic:nvPicPr>
+                  <pic:blipFill rotWithShape="1">
+                    <a:blip r:embed="rId8" cstate="print">
+                      <a:extLst>
+                        <a:ext uri="{28A0092B-C50C-407E-A947-70E740481C1C}">
+                          <a14:useLocalDpi xmlns:a14="http://schemas.microsoft.com/office/drawing/2010/main" val="0"/>
+                        </a:ext>
+                      </a:extLst>
+                    </a:blip>
+                    <a:srcRect l="-1" r="1413" b="-218"/>
+                    <a:stretch/>
+                  </pic:blipFill>
+                  <pic:spPr bwMode="auto">
+                    <a:xfrm>
+                      <a:off x="0" y="0"/>
+                      <a:ext cx="3324225" cy="1781175"/>
+                    </a:xfrm>
+                    <a:prstGeom prst="rect">
+                      <a:avLst/>
+                    </a:prstGeom>
+                    <a:ln>
+                      <a:noFill/>
+                    </a:ln>
+                    <a:extLst>
+                      <a:ext uri="{53640926-AAD7-44D8-BBD7-CCE9431645EC}">
+                        <a14:shadowObscured xmlns:a14="http://schemas.microsoft.com/office/drawing/2010/main"/>
+                      </a:ext>
+                    </a:extLst>
+                  </pic:spPr>
+                </pic:pic>
+              </a:graphicData>
+            </a:graphic>
+          </wp:inline>
+        </w:drawing>
       </w:r>
     </w:p>
     <w:p>
@@ -4082,10 +4798,30 @@
       <w:sz w:val="27"/>
     </w:rPr>
   </w:style>
+  <w:style w:type="paragraph" w:styleId="Heading3">
+    <w:name w:val="heading 3"/>
+    <w:basedOn w:val="Normal"/>
+    <w:next w:val="Normal"/>
+    <w:link w:val="Heading3Char"/>
+    <w:uiPriority w:val="9"/>
+    <w:semiHidden/>
+    <w:unhideWhenUsed/>
+    <w:qFormat/>
+    <w:rsid w:val="002C64F7"/>
+    <w:pPr>
+      <w:keepNext/>
+      <w:keepLines/>
+      <w:spacing w:before="40" w:after="0"/>
+      <w:outlineLvl w:val="2"/>
+    </w:pPr>
+    <w:rPr>
+      <w:rFonts w:asciiTheme="majorHAnsi" w:eastAsiaTheme="majorEastAsia" w:hAnsiTheme="majorHAnsi" w:cstheme="majorBidi"/>
+      <w:color w:val="1F3763" w:themeColor="accent1" w:themeShade="7F"/>
+    </w:rPr>
+  </w:style>
   <w:style w:type="character" w:default="1" w:styleId="DefaultParagraphFont">
     <w:name w:val="Default Paragraph Font"/>
     <w:uiPriority w:val="1"/>
-    <w:semiHidden/>
     <w:unhideWhenUsed/>
   </w:style>
   <w:style w:type="table" w:default="1" w:styleId="TableNormal">
@@ -4129,6 +4865,41 @@
       <w:ind w:left="720"/>
       <w:contextualSpacing/>
     </w:pPr>
+  </w:style>
+  <w:style w:type="character" w:customStyle="1" w:styleId="Heading3Char">
+    <w:name w:val="Heading 3 Char"/>
+    <w:basedOn w:val="DefaultParagraphFont"/>
+    <w:link w:val="Heading3"/>
+    <w:uiPriority w:val="9"/>
+    <w:semiHidden/>
+    <w:rsid w:val="002C64F7"/>
+    <w:rPr>
+      <w:rFonts w:asciiTheme="majorHAnsi" w:eastAsiaTheme="majorEastAsia" w:hAnsiTheme="majorHAnsi" w:cstheme="majorBidi"/>
+      <w:color w:val="1F3763" w:themeColor="accent1" w:themeShade="7F"/>
+    </w:rPr>
+  </w:style>
+  <w:style w:type="character" w:styleId="Hyperlink">
+    <w:name w:val="Hyperlink"/>
+    <w:basedOn w:val="DefaultParagraphFont"/>
+    <w:uiPriority w:val="99"/>
+    <w:unhideWhenUsed/>
+    <w:rsid w:val="00A30101"/>
+    <w:rPr>
+      <w:color w:val="0563C1" w:themeColor="hyperlink"/>
+      <w:u w:val="single"/>
+    </w:rPr>
+  </w:style>
+  <w:style w:type="character" w:styleId="UnresolvedMention">
+    <w:name w:val="Unresolved Mention"/>
+    <w:basedOn w:val="DefaultParagraphFont"/>
+    <w:uiPriority w:val="99"/>
+    <w:semiHidden/>
+    <w:unhideWhenUsed/>
+    <w:rsid w:val="00A30101"/>
+    <w:rPr>
+      <w:color w:val="605E5C"/>
+      <w:shd w:val="clear" w:color="auto" w:fill="E1DFDD"/>
+    </w:rPr>
   </w:style>
 </w:styles>
 </file>

</xml_diff>